<commit_message>
Update to tool document
</commit_message>
<xml_diff>
--- a/Excel Data Refresh Tool.docx
+++ b/Excel Data Refresh Tool.docx
@@ -5,6 +5,7 @@
     <w:p>
       <w:pPr>
         <w:pStyle w:val="Heading1"/>
+        <w:jc w:val="center"/>
         <w:rPr>
           <w:rStyle w:val="Heading2Char"/>
           <w:sz w:val="32"/>
@@ -17,21 +18,52 @@
           <w:sz w:val="32"/>
           <w:szCs w:val="32"/>
         </w:rPr>
-        <w:t xml:space="preserve">ExcelDataRefresh tool </w:t>
-      </w:r>
-    </w:p>
-    <w:p>
-      <w:r>
-        <w:t>U</w:t>
-      </w:r>
-      <w:r>
-        <w:t xml:space="preserve">ses </w:t>
-      </w:r>
-      <w:r>
-        <w:t>Microsoft Excel 15.0 Object Library assembly for Excel manipulation</w:t>
-      </w:r>
-      <w:r>
-        <w:t>.</w:t>
+        <w:t>Excel</w:t>
+      </w:r>
+      <w:r>
+        <w:rPr>
+          <w:rStyle w:val="Heading2Char"/>
+          <w:sz w:val="32"/>
+          <w:szCs w:val="32"/>
+        </w:rPr>
+        <w:t xml:space="preserve"> </w:t>
+      </w:r>
+      <w:r>
+        <w:rPr>
+          <w:rStyle w:val="Heading2Char"/>
+          <w:sz w:val="32"/>
+          <w:szCs w:val="32"/>
+        </w:rPr>
+        <w:t>Data</w:t>
+      </w:r>
+      <w:r>
+        <w:rPr>
+          <w:rStyle w:val="Heading2Char"/>
+          <w:sz w:val="32"/>
+          <w:szCs w:val="32"/>
+        </w:rPr>
+        <w:t xml:space="preserve"> </w:t>
+      </w:r>
+      <w:r>
+        <w:rPr>
+          <w:rStyle w:val="Heading2Char"/>
+          <w:sz w:val="32"/>
+          <w:szCs w:val="32"/>
+        </w:rPr>
+        <w:t>Refresh tool</w:t>
+      </w:r>
+    </w:p>
+    <w:p>
+      <w:pPr>
+        <w:pStyle w:val="Heading2"/>
+      </w:pPr>
+    </w:p>
+    <w:p>
+      <w:pPr>
+        <w:pStyle w:val="Heading2"/>
+      </w:pPr>
+      <w:r>
+        <w:t>About</w:t>
       </w:r>
     </w:p>
     <w:p>
@@ -39,34 +71,133 @@
         <w:t xml:space="preserve">This tool can refresh </w:t>
       </w:r>
       <w:r>
-        <w:t>all data connections in an Excel file on a SharePoint site, local file or a file in network shared folder. You need to make sure that the user running</w:t>
-      </w:r>
-      <w:r>
-        <w:t xml:space="preserve"> the tool</w:t>
-      </w:r>
-      <w:r>
-        <w:t xml:space="preserve"> has required (Edit, Check-in/out) permissions on the file.</w:t>
-      </w:r>
-    </w:p>
-    <w:p>
-      <w:r>
-        <w:t>This tool can be scheduled using windows task scheduler or SQL Server Agent Job.</w:t>
-      </w:r>
-    </w:p>
-    <w:p>
-      <w:r>
-        <w:t>Microsoft Office should be installed on the machine this tools runs. Current version is developed and tested on a machine with Microsoft Office 2013 installed.</w:t>
-      </w:r>
-    </w:p>
-    <w:p>
-      <w:pPr>
-        <w:pStyle w:val="Heading2"/>
-      </w:pPr>
-      <w:r>
-        <w:t>How to schedule the ‘ExcelDataRefresh’ tool?</w:t>
+        <w:t xml:space="preserve">all data connections </w:t>
       </w:r>
       <w:bookmarkStart w:id="0" w:name="_GoBack"/>
       <w:bookmarkEnd w:id="0"/>
+      <w:r>
+        <w:t xml:space="preserve">in an Excel file on a SharePoint site, local file or a file in network shared folder. </w:t>
+      </w:r>
+      <w:r>
+        <w:t>This tool can be scheduled using windows task scheduler or SQL Server Agent Job.</w:t>
+      </w:r>
+      <w:r>
+        <w:t xml:space="preserve"> The tool code u</w:t>
+      </w:r>
+      <w:r>
+        <w:t>ses Microsoft Excel 15.0 Object Library assembly for Excel manipulation.</w:t>
+      </w:r>
+    </w:p>
+    <w:p>
+      <w:pPr>
+        <w:pStyle w:val="Heading2"/>
+      </w:pPr>
+      <w:r>
+        <w:t xml:space="preserve">Prerequisite </w:t>
+      </w:r>
+    </w:p>
+    <w:p>
+      <w:pPr>
+        <w:pStyle w:val="ListParagraph"/>
+        <w:numPr>
+          <w:ilvl w:val="0"/>
+          <w:numId w:val="11"/>
+        </w:numPr>
+      </w:pPr>
+      <w:r>
+        <w:t>Microsoft Office should be installed on the machine this tools runs</w:t>
+      </w:r>
+      <w:r>
+        <w:t xml:space="preserve"> on</w:t>
+      </w:r>
+      <w:r>
+        <w:t xml:space="preserve">. Current </w:t>
+      </w:r>
+      <w:r>
+        <w:t>release was tested on</w:t>
+      </w:r>
+      <w:r>
+        <w:t xml:space="preserve"> machine having</w:t>
+      </w:r>
+      <w:r>
+        <w:t xml:space="preserve"> Microsoft Office 2013</w:t>
+      </w:r>
+      <w:r>
+        <w:t>.</w:t>
+      </w:r>
+    </w:p>
+    <w:p>
+      <w:pPr>
+        <w:pStyle w:val="ListParagraph"/>
+        <w:numPr>
+          <w:ilvl w:val="0"/>
+          <w:numId w:val="11"/>
+        </w:numPr>
+      </w:pPr>
+      <w:r>
+        <w:t>The user</w:t>
+      </w:r>
+      <w:r>
+        <w:t xml:space="preserve"> </w:t>
+      </w:r>
+      <w:r>
+        <w:t>credential used to run the tool should have Edit and/or Check-in/out</w:t>
+      </w:r>
+      <w:r>
+        <w:t xml:space="preserve"> permissions on the file.</w:t>
+      </w:r>
+    </w:p>
+    <w:p>
+      <w:pPr>
+        <w:pStyle w:val="Heading2"/>
+      </w:pPr>
+      <w:r>
+        <w:t xml:space="preserve">How to </w:t>
+      </w:r>
+      <w:r>
+        <w:t>use</w:t>
+      </w:r>
+      <w:r>
+        <w:t xml:space="preserve"> the ‘ExcelDataRefresh’ tool?</w:t>
+      </w:r>
+    </w:p>
+    <w:p>
+      <w:r>
+        <w:t xml:space="preserve">There are two ways of using this tool. </w:t>
+      </w:r>
+    </w:p>
+    <w:p>
+      <w:pPr>
+        <w:pStyle w:val="ListParagraph"/>
+        <w:numPr>
+          <w:ilvl w:val="0"/>
+          <w:numId w:val="12"/>
+        </w:numPr>
+      </w:pPr>
+      <w:r>
+        <w:t xml:space="preserve">You can run the tool exe and enter the file name upon prompt. </w:t>
+      </w:r>
+    </w:p>
+    <w:p>
+      <w:pPr>
+        <w:pStyle w:val="ListParagraph"/>
+        <w:numPr>
+          <w:ilvl w:val="0"/>
+          <w:numId w:val="12"/>
+        </w:numPr>
+      </w:pPr>
+      <w:r>
+        <w:t>You can use the Windows Task Scheduler to automate the refresh.</w:t>
+      </w:r>
+    </w:p>
+    <w:p/>
+    <w:p>
+      <w:pPr>
+        <w:pStyle w:val="Heading2"/>
+      </w:pPr>
+      <w:r>
+        <w:t>How to schedule the ‘ExcelDataRefresh’ tool?</w:t>
+      </w:r>
     </w:p>
     <w:p>
       <w:pPr>
@@ -205,6 +336,7 @@
         <w:rPr>
           <w:noProof/>
         </w:rPr>
+        <w:lastRenderedPageBreak/>
         <w:drawing>
           <wp:inline distT="0" distB="0" distL="0" distR="0" wp14:anchorId="5EF05B33" wp14:editId="1A2CC43D">
             <wp:extent cx="3971925" cy="2439652"/>
@@ -251,7 +383,16 @@
         </w:numPr>
       </w:pPr>
       <w:r>
-        <w:t>Note that if there are spaces in the folder/directory names of the exe path or Excel file name path enclose the path in the double quotes.</w:t>
+        <w:t>Note that if there are spaces in the folder/directory names of the exe path or Excel file name path</w:t>
+      </w:r>
+      <w:r>
+        <w:t>,</w:t>
+      </w:r>
+      <w:r>
+        <w:t xml:space="preserve"> enclose the path in the double quotes.</w:t>
+      </w:r>
+      <w:r>
+        <w:t xml:space="preserve"> E.g. “C:\Engineering Files\Test\ExcelDataRefresh.exe”</w:t>
       </w:r>
     </w:p>
     <w:p/>
@@ -260,7 +401,6 @@
         <w:pStyle w:val="Heading2"/>
       </w:pPr>
       <w:r>
-        <w:lastRenderedPageBreak/>
         <w:t>Troubleshooting Tips:</w:t>
       </w:r>
     </w:p>
@@ -378,7 +518,19 @@
         <w:t xml:space="preserve">and still this error is observed, </w:t>
       </w:r>
       <w:r>
-        <w:t>creating below folders based on the Excel version installed on the machine seems to b</w:t>
+        <w:t xml:space="preserve">creating below folders based on the </w:t>
+      </w:r>
+      <w:r>
+        <w:t xml:space="preserve">Office </w:t>
+      </w:r>
+      <w:r>
+        <w:t xml:space="preserve">Excel version </w:t>
+      </w:r>
+      <w:r>
+        <w:t xml:space="preserve">(32 or 64bit) </w:t>
+      </w:r>
+      <w:r>
+        <w:t>installed on the machine seems to b</w:t>
       </w:r>
       <w:r>
         <w:t>e</w:t>
@@ -403,6 +555,9 @@
         <w:spacing w:after="0" w:line="240" w:lineRule="auto"/>
       </w:pPr>
       <w:r>
+        <w:t xml:space="preserve">32bit -  </w:t>
+      </w:r>
+      <w:r>
         <w:t>c:\windows\system</w:t>
       </w:r>
       <w:r>
@@ -422,6 +577,9 @@
         <w:spacing w:after="0" w:line="240" w:lineRule="auto"/>
       </w:pPr>
       <w:r>
+        <w:t xml:space="preserve">64bit -  </w:t>
+      </w:r>
+      <w:r>
         <w:t>c:\windows\syswow64\config\systemprofile\desktop</w:t>
       </w:r>
     </w:p>
@@ -545,21 +703,7 @@
         <w:rPr>
           <w:color w:val="FF0000"/>
         </w:rPr>
-        <w:t xml:space="preserve">   </w:t>
-      </w:r>
-      <w:proofErr w:type="gramStart"/>
-      <w:r>
-        <w:rPr>
-          <w:color w:val="FF0000"/>
-        </w:rPr>
-        <w:t>at</w:t>
-      </w:r>
-      <w:proofErr w:type="gramEnd"/>
-      <w:r>
-        <w:rPr>
-          <w:color w:val="FF0000"/>
-        </w:rPr>
-        <w:t xml:space="preserve"> System.RuntimeTypeHandle.CreateInstance(System.RuntimeType, Boolean, Boolean, Boolean ByRef, System.RuntimeMethodHandleInternal ByRef, Boolean ByRef)</w:t>
+        <w:t xml:space="preserve">   at System.RuntimeTypeHandle.CreateInstance(System.RuntimeType, Boolean, Boolean, Boolean ByRef, System.RuntimeMethodHandleInternal ByRef, Boolean ByRef)</w:t>
       </w:r>
     </w:p>
     <w:p>
@@ -577,21 +721,7 @@
         <w:rPr>
           <w:color w:val="FF0000"/>
         </w:rPr>
-        <w:t xml:space="preserve">   </w:t>
-      </w:r>
-      <w:proofErr w:type="gramStart"/>
-      <w:r>
-        <w:rPr>
-          <w:color w:val="FF0000"/>
-        </w:rPr>
-        <w:t>at</w:t>
-      </w:r>
-      <w:proofErr w:type="gramEnd"/>
-      <w:r>
-        <w:rPr>
-          <w:color w:val="FF0000"/>
-        </w:rPr>
-        <w:t xml:space="preserve"> System.RuntimeType.CreateInstanceSlow(Boolean, Boolean, Boolean, System.Threading.StackCrawlMark ByRef)</w:t>
+        <w:t xml:space="preserve">   at System.RuntimeType.CreateInstanceSlow(Boolean, Boolean, Boolean, System.Threading.StackCrawlMark ByRef)</w:t>
       </w:r>
     </w:p>
     <w:p>
@@ -609,21 +739,7 @@
         <w:rPr>
           <w:color w:val="FF0000"/>
         </w:rPr>
-        <w:t xml:space="preserve">   </w:t>
-      </w:r>
-      <w:proofErr w:type="gramStart"/>
-      <w:r>
-        <w:rPr>
-          <w:color w:val="FF0000"/>
-        </w:rPr>
-        <w:t>at</w:t>
-      </w:r>
-      <w:proofErr w:type="gramEnd"/>
-      <w:r>
-        <w:rPr>
-          <w:color w:val="FF0000"/>
-        </w:rPr>
-        <w:t xml:space="preserve"> System.RuntimeType.CreateInstanceDefaultCtor(Boolean, Boolean, Boolean, System.Threading.StackCrawlMark ByRef)</w:t>
+        <w:t xml:space="preserve">   at System.RuntimeType.CreateInstanceDefaultCtor(Boolean, Boolean, Boolean, System.Threading.StackCrawlMark ByRef)</w:t>
       </w:r>
     </w:p>
     <w:p>
@@ -641,21 +757,7 @@
         <w:rPr>
           <w:color w:val="FF0000"/>
         </w:rPr>
-        <w:t xml:space="preserve">   </w:t>
-      </w:r>
-      <w:proofErr w:type="gramStart"/>
-      <w:r>
-        <w:rPr>
-          <w:color w:val="FF0000"/>
-        </w:rPr>
-        <w:t>at</w:t>
-      </w:r>
-      <w:proofErr w:type="gramEnd"/>
-      <w:r>
-        <w:rPr>
-          <w:color w:val="FF0000"/>
-        </w:rPr>
-        <w:t xml:space="preserve"> System.Activator.CreateInstance(System.Type, Boolean)</w:t>
+        <w:t xml:space="preserve">   at System.Activator.CreateInstance(System.Type, Boolean)</w:t>
       </w:r>
     </w:p>
     <w:p>
@@ -673,21 +775,8 @@
         <w:rPr>
           <w:color w:val="FF0000"/>
         </w:rPr>
-        <w:t xml:space="preserve">   </w:t>
-      </w:r>
-      <w:proofErr w:type="gramStart"/>
-      <w:r>
-        <w:rPr>
-          <w:color w:val="FF0000"/>
-        </w:rPr>
-        <w:t>at</w:t>
-      </w:r>
-      <w:proofErr w:type="gramEnd"/>
-      <w:r>
-        <w:rPr>
-          <w:color w:val="FF0000"/>
-        </w:rPr>
-        <w:t xml:space="preserve"> System.Activator.CreateInstance(System.Type)</w:t>
+        <w:lastRenderedPageBreak/>
+        <w:t xml:space="preserve">   at System.Activator.CreateInstance(System.Type)</w:t>
       </w:r>
     </w:p>
     <w:p>
@@ -702,21 +791,7 @@
         <w:rPr>
           <w:color w:val="FF0000"/>
         </w:rPr>
-        <w:t xml:space="preserve">   </w:t>
-      </w:r>
-      <w:proofErr w:type="gramStart"/>
-      <w:r>
-        <w:rPr>
-          <w:color w:val="FF0000"/>
-        </w:rPr>
-        <w:t>at</w:t>
-      </w:r>
-      <w:proofErr w:type="gramEnd"/>
-      <w:r>
-        <w:rPr>
-          <w:color w:val="FF0000"/>
-        </w:rPr>
-        <w:t xml:space="preserve"> ExcelDataRefresh.Program.Main(System.String[])</w:t>
+        <w:t xml:space="preserve">   at ExcelDataRefresh.Program.Main(System.String[])</w:t>
       </w:r>
     </w:p>
     <w:p>
@@ -752,7 +827,19 @@
         <w:jc w:val="both"/>
       </w:pPr>
       <w:r>
-        <w:t>File cannot be accessed or file not found errors may occur if file path/URL is not properly formatted. The tool does required encoding for local paths and URLs but try to see if any of the special characters in the URL are causing the error by testing the tool using a file at different location.</w:t>
+        <w:t>File cannot be accessed or file not found errors may occur if file path/URL is not properly f</w:t>
+      </w:r>
+      <w:r>
+        <w:t>ormatted. The tool does the required</w:t>
+      </w:r>
+      <w:r>
+        <w:t xml:space="preserve"> encoding </w:t>
+      </w:r>
+      <w:r>
+        <w:t>on</w:t>
+      </w:r>
+      <w:r>
+        <w:t xml:space="preserve"> local paths and URLs but try to see if any of the special characters in the URL are causing the error by testing the tool using a file at different location.</w:t>
       </w:r>
     </w:p>
     <w:sectPr>
@@ -818,6 +905,178 @@
 <file path=word/numbering.xml><?xml version="1.0" encoding="utf-8"?>
 <w:numbering xmlns:wpc="http://schemas.microsoft.com/office/word/2010/wordprocessingCanvas" xmlns:mc="http://schemas.openxmlformats.org/markup-compatibility/2006" xmlns:o="urn:schemas-microsoft-com:office:office" xmlns:r="http://schemas.openxmlformats.org/officeDocument/2006/relationships" xmlns:m="http://schemas.openxmlformats.org/officeDocument/2006/math" xmlns:v="urn:schemas-microsoft-com:vml" xmlns:wp14="http://schemas.microsoft.com/office/word/2010/wordprocessingDrawing" xmlns:wp="http://schemas.openxmlformats.org/drawingml/2006/wordprocessingDrawing" xmlns:w10="urn:schemas-microsoft-com:office:word" xmlns:w="http://schemas.openxmlformats.org/wordprocessingml/2006/main" xmlns:w14="http://schemas.microsoft.com/office/word/2010/wordml" xmlns:w15="http://schemas.microsoft.com/office/word/2012/wordml" xmlns:wpg="http://schemas.microsoft.com/office/word/2010/wordprocessingGroup" xmlns:wpi="http://schemas.microsoft.com/office/word/2010/wordprocessingInk" xmlns:wne="http://schemas.microsoft.com/office/word/2006/wordml" xmlns:wps="http://schemas.microsoft.com/office/word/2010/wordprocessingShape" mc:Ignorable="w14 w15 wp14">
   <w:abstractNum w:abstractNumId="0">
+    <w:nsid w:val="05733D8C"/>
+    <w:multiLevelType w:val="hybridMultilevel"/>
+    <w:tmpl w:val="CBD8A5EE"/>
+    <w:lvl w:ilvl="0" w:tplc="0409000F">
+      <w:start w:val="1"/>
+      <w:numFmt w:val="decimal"/>
+      <w:lvlText w:val="%1."/>
+      <w:lvlJc w:val="left"/>
+      <w:pPr>
+        <w:ind w:left="720" w:hanging="360"/>
+      </w:pPr>
+    </w:lvl>
+    <w:lvl w:ilvl="1" w:tplc="04090019" w:tentative="1">
+      <w:start w:val="1"/>
+      <w:numFmt w:val="lowerLetter"/>
+      <w:lvlText w:val="%2."/>
+      <w:lvlJc w:val="left"/>
+      <w:pPr>
+        <w:ind w:left="1440" w:hanging="360"/>
+      </w:pPr>
+    </w:lvl>
+    <w:lvl w:ilvl="2" w:tplc="0409001B" w:tentative="1">
+      <w:start w:val="1"/>
+      <w:numFmt w:val="lowerRoman"/>
+      <w:lvlText w:val="%3."/>
+      <w:lvlJc w:val="right"/>
+      <w:pPr>
+        <w:ind w:left="2160" w:hanging="180"/>
+      </w:pPr>
+    </w:lvl>
+    <w:lvl w:ilvl="3" w:tplc="0409000F" w:tentative="1">
+      <w:start w:val="1"/>
+      <w:numFmt w:val="decimal"/>
+      <w:lvlText w:val="%4."/>
+      <w:lvlJc w:val="left"/>
+      <w:pPr>
+        <w:ind w:left="2880" w:hanging="360"/>
+      </w:pPr>
+    </w:lvl>
+    <w:lvl w:ilvl="4" w:tplc="04090019" w:tentative="1">
+      <w:start w:val="1"/>
+      <w:numFmt w:val="lowerLetter"/>
+      <w:lvlText w:val="%5."/>
+      <w:lvlJc w:val="left"/>
+      <w:pPr>
+        <w:ind w:left="3600" w:hanging="360"/>
+      </w:pPr>
+    </w:lvl>
+    <w:lvl w:ilvl="5" w:tplc="0409001B" w:tentative="1">
+      <w:start w:val="1"/>
+      <w:numFmt w:val="lowerRoman"/>
+      <w:lvlText w:val="%6."/>
+      <w:lvlJc w:val="right"/>
+      <w:pPr>
+        <w:ind w:left="4320" w:hanging="180"/>
+      </w:pPr>
+    </w:lvl>
+    <w:lvl w:ilvl="6" w:tplc="0409000F" w:tentative="1">
+      <w:start w:val="1"/>
+      <w:numFmt w:val="decimal"/>
+      <w:lvlText w:val="%7."/>
+      <w:lvlJc w:val="left"/>
+      <w:pPr>
+        <w:ind w:left="5040" w:hanging="360"/>
+      </w:pPr>
+    </w:lvl>
+    <w:lvl w:ilvl="7" w:tplc="04090019" w:tentative="1">
+      <w:start w:val="1"/>
+      <w:numFmt w:val="lowerLetter"/>
+      <w:lvlText w:val="%8."/>
+      <w:lvlJc w:val="left"/>
+      <w:pPr>
+        <w:ind w:left="5760" w:hanging="360"/>
+      </w:pPr>
+    </w:lvl>
+    <w:lvl w:ilvl="8" w:tplc="0409001B" w:tentative="1">
+      <w:start w:val="1"/>
+      <w:numFmt w:val="lowerRoman"/>
+      <w:lvlText w:val="%9."/>
+      <w:lvlJc w:val="right"/>
+      <w:pPr>
+        <w:ind w:left="6480" w:hanging="180"/>
+      </w:pPr>
+    </w:lvl>
+  </w:abstractNum>
+  <w:abstractNum w:abstractNumId="1">
+    <w:nsid w:val="0ADC5AAE"/>
+    <w:multiLevelType w:val="hybridMultilevel"/>
+    <w:tmpl w:val="387403F8"/>
+    <w:lvl w:ilvl="0" w:tplc="0409000F">
+      <w:start w:val="1"/>
+      <w:numFmt w:val="decimal"/>
+      <w:lvlText w:val="%1."/>
+      <w:lvlJc w:val="left"/>
+      <w:pPr>
+        <w:ind w:left="720" w:hanging="360"/>
+      </w:pPr>
+    </w:lvl>
+    <w:lvl w:ilvl="1" w:tplc="04090019" w:tentative="1">
+      <w:start w:val="1"/>
+      <w:numFmt w:val="lowerLetter"/>
+      <w:lvlText w:val="%2."/>
+      <w:lvlJc w:val="left"/>
+      <w:pPr>
+        <w:ind w:left="1440" w:hanging="360"/>
+      </w:pPr>
+    </w:lvl>
+    <w:lvl w:ilvl="2" w:tplc="0409001B" w:tentative="1">
+      <w:start w:val="1"/>
+      <w:numFmt w:val="lowerRoman"/>
+      <w:lvlText w:val="%3."/>
+      <w:lvlJc w:val="right"/>
+      <w:pPr>
+        <w:ind w:left="2160" w:hanging="180"/>
+      </w:pPr>
+    </w:lvl>
+    <w:lvl w:ilvl="3" w:tplc="0409000F" w:tentative="1">
+      <w:start w:val="1"/>
+      <w:numFmt w:val="decimal"/>
+      <w:lvlText w:val="%4."/>
+      <w:lvlJc w:val="left"/>
+      <w:pPr>
+        <w:ind w:left="2880" w:hanging="360"/>
+      </w:pPr>
+    </w:lvl>
+    <w:lvl w:ilvl="4" w:tplc="04090019" w:tentative="1">
+      <w:start w:val="1"/>
+      <w:numFmt w:val="lowerLetter"/>
+      <w:lvlText w:val="%5."/>
+      <w:lvlJc w:val="left"/>
+      <w:pPr>
+        <w:ind w:left="3600" w:hanging="360"/>
+      </w:pPr>
+    </w:lvl>
+    <w:lvl w:ilvl="5" w:tplc="0409001B" w:tentative="1">
+      <w:start w:val="1"/>
+      <w:numFmt w:val="lowerRoman"/>
+      <w:lvlText w:val="%6."/>
+      <w:lvlJc w:val="right"/>
+      <w:pPr>
+        <w:ind w:left="4320" w:hanging="180"/>
+      </w:pPr>
+    </w:lvl>
+    <w:lvl w:ilvl="6" w:tplc="0409000F" w:tentative="1">
+      <w:start w:val="1"/>
+      <w:numFmt w:val="decimal"/>
+      <w:lvlText w:val="%7."/>
+      <w:lvlJc w:val="left"/>
+      <w:pPr>
+        <w:ind w:left="5040" w:hanging="360"/>
+      </w:pPr>
+    </w:lvl>
+    <w:lvl w:ilvl="7" w:tplc="04090019" w:tentative="1">
+      <w:start w:val="1"/>
+      <w:numFmt w:val="lowerLetter"/>
+      <w:lvlText w:val="%8."/>
+      <w:lvlJc w:val="left"/>
+      <w:pPr>
+        <w:ind w:left="5760" w:hanging="360"/>
+      </w:pPr>
+    </w:lvl>
+    <w:lvl w:ilvl="8" w:tplc="0409001B" w:tentative="1">
+      <w:start w:val="1"/>
+      <w:numFmt w:val="lowerRoman"/>
+      <w:lvlText w:val="%9."/>
+      <w:lvlJc w:val="right"/>
+      <w:pPr>
+        <w:ind w:left="6480" w:hanging="180"/>
+      </w:pPr>
+    </w:lvl>
+  </w:abstractNum>
+  <w:abstractNum w:abstractNumId="2">
     <w:nsid w:val="131E1078"/>
     <w:multiLevelType w:val="hybridMultilevel"/>
     <w:tmpl w:val="FB823250"/>
@@ -930,7 +1189,7 @@
       </w:rPr>
     </w:lvl>
   </w:abstractNum>
-  <w:abstractNum w:abstractNumId="1">
+  <w:abstractNum w:abstractNumId="3">
     <w:nsid w:val="204D5BBD"/>
     <w:multiLevelType w:val="hybridMultilevel"/>
     <w:tmpl w:val="7284C4AA"/>
@@ -1019,7 +1278,7 @@
       </w:pPr>
     </w:lvl>
   </w:abstractNum>
-  <w:abstractNum w:abstractNumId="2">
+  <w:abstractNum w:abstractNumId="4">
     <w:nsid w:val="250032B1"/>
     <w:multiLevelType w:val="hybridMultilevel"/>
     <w:tmpl w:val="CC847BB4"/>
@@ -1109,7 +1368,7 @@
       </w:pPr>
     </w:lvl>
   </w:abstractNum>
-  <w:abstractNum w:abstractNumId="3">
+  <w:abstractNum w:abstractNumId="5">
     <w:nsid w:val="2BC61166"/>
     <w:multiLevelType w:val="hybridMultilevel"/>
     <w:tmpl w:val="4D7AA3A6"/>
@@ -1222,7 +1481,7 @@
       </w:rPr>
     </w:lvl>
   </w:abstractNum>
-  <w:abstractNum w:abstractNumId="4">
+  <w:abstractNum w:abstractNumId="6">
     <w:nsid w:val="2FF45084"/>
     <w:multiLevelType w:val="hybridMultilevel"/>
     <w:tmpl w:val="4260BE92"/>
@@ -1335,7 +1594,7 @@
       </w:rPr>
     </w:lvl>
   </w:abstractNum>
-  <w:abstractNum w:abstractNumId="5">
+  <w:abstractNum w:abstractNumId="7">
     <w:nsid w:val="357876C1"/>
     <w:multiLevelType w:val="hybridMultilevel"/>
     <w:tmpl w:val="48F2E05E"/>
@@ -1449,7 +1708,7 @@
       </w:rPr>
     </w:lvl>
   </w:abstractNum>
-  <w:abstractNum w:abstractNumId="6">
+  <w:abstractNum w:abstractNumId="8">
     <w:nsid w:val="3DC31956"/>
     <w:multiLevelType w:val="hybridMultilevel"/>
     <w:tmpl w:val="3F7CDC8A"/>
@@ -1562,7 +1821,7 @@
       </w:rPr>
     </w:lvl>
   </w:abstractNum>
-  <w:abstractNum w:abstractNumId="7">
+  <w:abstractNum w:abstractNumId="9">
     <w:nsid w:val="3ED37794"/>
     <w:multiLevelType w:val="hybridMultilevel"/>
     <w:tmpl w:val="8536ED6A"/>
@@ -1675,7 +1934,7 @@
       </w:rPr>
     </w:lvl>
   </w:abstractNum>
-  <w:abstractNum w:abstractNumId="8">
+  <w:abstractNum w:abstractNumId="10">
     <w:nsid w:val="596E161A"/>
     <w:multiLevelType w:val="hybridMultilevel"/>
     <w:tmpl w:val="2124CDE2"/>
@@ -1788,7 +2047,7 @@
       </w:rPr>
     </w:lvl>
   </w:abstractNum>
-  <w:abstractNum w:abstractNumId="9">
+  <w:abstractNum w:abstractNumId="11">
     <w:nsid w:val="67311CBA"/>
     <w:multiLevelType w:val="hybridMultilevel"/>
     <w:tmpl w:val="EA4C2680"/>
@@ -1878,34 +2137,40 @@
     </w:lvl>
   </w:abstractNum>
   <w:num w:numId="1">
-    <w:abstractNumId w:val="1"/>
+    <w:abstractNumId w:val="3"/>
   </w:num>
   <w:num w:numId="2">
+    <w:abstractNumId w:val="4"/>
+  </w:num>
+  <w:num w:numId="3">
+    <w:abstractNumId w:val="10"/>
+  </w:num>
+  <w:num w:numId="4">
+    <w:abstractNumId w:val="11"/>
+  </w:num>
+  <w:num w:numId="5">
+    <w:abstractNumId w:val="8"/>
+  </w:num>
+  <w:num w:numId="6">
     <w:abstractNumId w:val="2"/>
   </w:num>
-  <w:num w:numId="3">
-    <w:abstractNumId w:val="8"/>
+  <w:num w:numId="7">
+    <w:abstractNumId w:val="6"/>
   </w:num>
-  <w:num w:numId="4">
+  <w:num w:numId="8">
+    <w:abstractNumId w:val="5"/>
+  </w:num>
+  <w:num w:numId="9">
+    <w:abstractNumId w:val="7"/>
+  </w:num>
+  <w:num w:numId="10">
     <w:abstractNumId w:val="9"/>
   </w:num>
-  <w:num w:numId="5">
-    <w:abstractNumId w:val="6"/>
-  </w:num>
-  <w:num w:numId="6">
+  <w:num w:numId="11">
     <w:abstractNumId w:val="0"/>
   </w:num>
-  <w:num w:numId="7">
-    <w:abstractNumId w:val="4"/>
-  </w:num>
-  <w:num w:numId="8">
-    <w:abstractNumId w:val="3"/>
-  </w:num>
-  <w:num w:numId="9">
-    <w:abstractNumId w:val="5"/>
-  </w:num>
-  <w:num w:numId="10">
-    <w:abstractNumId w:val="7"/>
+  <w:num w:numId="12">
+    <w:abstractNumId w:val="1"/>
   </w:num>
 </w:numbering>
 </file>

</xml_diff>